<commit_message>
Finished changes for V1
</commit_message>
<xml_diff>
--- a/WGU/Task2/Design Document.docx
+++ b/WGU/Task2/Design Document.docx
@@ -455,7 +455,7 @@
       <w:r>
         <w:fldChar w:fldCharType="separate"/>
       </w:r>
-      <w:hyperlink w:anchor="_Toc83380025" w:history="1">
+      <w:hyperlink w:anchor="_Toc83597825" w:history="1">
         <w:r>
           <w:rPr>
             <w:rStyle w:val="Hyperlink"/>
@@ -482,7 +482,7 @@
             <w:noProof/>
             <w:webHidden/>
           </w:rPr>
-          <w:instrText xml:space="preserve"> PAGEREF _Toc83380025 \h </w:instrText>
+          <w:instrText xml:space="preserve"> PAGEREF _Toc83597825 \h </w:instrText>
         </w:r>
         <w:r>
           <w:rPr>
@@ -524,7 +524,7 @@
           <w:noProof/>
         </w:rPr>
       </w:pPr>
-      <w:hyperlink w:anchor="_Toc83380026" w:history="1">
+      <w:hyperlink w:anchor="_Toc83597826" w:history="1">
         <w:r>
           <w:rPr>
             <w:rStyle w:val="Hyperlink"/>
@@ -551,7 +551,7 @@
             <w:noProof/>
             <w:webHidden/>
           </w:rPr>
-          <w:instrText xml:space="preserve"> PAGEREF _Toc83380026 \h </w:instrText>
+          <w:instrText xml:space="preserve"> PAGEREF _Toc83597826 \h </w:instrText>
         </w:r>
         <w:r>
           <w:rPr>
@@ -593,7 +593,7 @@
           <w:noProof/>
         </w:rPr>
       </w:pPr>
-      <w:hyperlink w:anchor="_Toc83380027" w:history="1">
+      <w:hyperlink w:anchor="_Toc83597827" w:history="1">
         <w:r>
           <w:rPr>
             <w:rStyle w:val="Hyperlink"/>
@@ -620,7 +620,7 @@
             <w:noProof/>
             <w:webHidden/>
           </w:rPr>
-          <w:instrText xml:space="preserve"> PAGEREF _Toc83380027 \h </w:instrText>
+          <w:instrText xml:space="preserve"> PAGEREF _Toc83597827 \h </w:instrText>
         </w:r>
         <w:r>
           <w:rPr>
@@ -662,7 +662,7 @@
           <w:noProof/>
         </w:rPr>
       </w:pPr>
-      <w:hyperlink w:anchor="_Toc83380028" w:history="1">
+      <w:hyperlink w:anchor="_Toc83597828" w:history="1">
         <w:r>
           <w:rPr>
             <w:rStyle w:val="Hyperlink"/>
@@ -689,7 +689,7 @@
             <w:noProof/>
             <w:webHidden/>
           </w:rPr>
-          <w:instrText xml:space="preserve"> PAGEREF _Toc83380028 \h </w:instrText>
+          <w:instrText xml:space="preserve"> PAGEREF _Toc83597828 \h </w:instrText>
         </w:r>
         <w:r>
           <w:rPr>
@@ -731,7 +731,7 @@
           <w:noProof/>
         </w:rPr>
       </w:pPr>
-      <w:hyperlink w:anchor="_Toc83380029" w:history="1">
+      <w:hyperlink w:anchor="_Toc83597829" w:history="1">
         <w:r>
           <w:rPr>
             <w:rStyle w:val="Hyperlink"/>
@@ -758,7 +758,7 @@
             <w:noProof/>
             <w:webHidden/>
           </w:rPr>
-          <w:instrText xml:space="preserve"> PAGEREF _Toc83380029 \h </w:instrText>
+          <w:instrText xml:space="preserve"> PAGEREF _Toc83597829 \h </w:instrText>
         </w:r>
         <w:r>
           <w:rPr>
@@ -800,7 +800,7 @@
           <w:noProof/>
         </w:rPr>
       </w:pPr>
-      <w:hyperlink w:anchor="_Toc83380030" w:history="1">
+      <w:hyperlink w:anchor="_Toc83597830" w:history="1">
         <w:r>
           <w:rPr>
             <w:rStyle w:val="Hyperlink"/>
@@ -827,7 +827,7 @@
             <w:noProof/>
             <w:webHidden/>
           </w:rPr>
-          <w:instrText xml:space="preserve"> PAGEREF _Toc83380030 \h </w:instrText>
+          <w:instrText xml:space="preserve"> PAGEREF _Toc83597830 \h </w:instrText>
         </w:r>
         <w:r>
           <w:rPr>
@@ -869,7 +869,7 @@
           <w:noProof/>
         </w:rPr>
       </w:pPr>
-      <w:hyperlink w:anchor="_Toc83380031" w:history="1">
+      <w:hyperlink w:anchor="_Toc83597831" w:history="1">
         <w:r>
           <w:rPr>
             <w:rStyle w:val="Hyperlink"/>
@@ -896,7 +896,7 @@
             <w:noProof/>
             <w:webHidden/>
           </w:rPr>
-          <w:instrText xml:space="preserve"> PAGEREF _Toc83380031 \h </w:instrText>
+          <w:instrText xml:space="preserve"> PAGEREF _Toc83597831 \h </w:instrText>
         </w:r>
         <w:r>
           <w:rPr>
@@ -938,7 +938,7 @@
           <w:noProof/>
         </w:rPr>
       </w:pPr>
-      <w:hyperlink w:anchor="_Toc83380032" w:history="1">
+      <w:hyperlink w:anchor="_Toc83597832" w:history="1">
         <w:r>
           <w:rPr>
             <w:rStyle w:val="Hyperlink"/>
@@ -965,7 +965,7 @@
             <w:noProof/>
             <w:webHidden/>
           </w:rPr>
-          <w:instrText xml:space="preserve"> PAGEREF _Toc83380032 \h </w:instrText>
+          <w:instrText xml:space="preserve"> PAGEREF _Toc83597832 \h </w:instrText>
         </w:r>
         <w:r>
           <w:rPr>
@@ -1007,7 +1007,7 @@
           <w:noProof/>
         </w:rPr>
       </w:pPr>
-      <w:hyperlink w:anchor="_Toc83380033" w:history="1">
+      <w:hyperlink w:anchor="_Toc83597833" w:history="1">
         <w:r>
           <w:rPr>
             <w:rStyle w:val="Hyperlink"/>
@@ -1034,7 +1034,7 @@
             <w:noProof/>
             <w:webHidden/>
           </w:rPr>
-          <w:instrText xml:space="preserve"> PAGEREF _Toc83380033 \h </w:instrText>
+          <w:instrText xml:space="preserve"> PAGEREF _Toc83597833 \h </w:instrText>
         </w:r>
         <w:r>
           <w:rPr>
@@ -1076,7 +1076,7 @@
           <w:noProof/>
         </w:rPr>
       </w:pPr>
-      <w:hyperlink w:anchor="_Toc83380034" w:history="1">
+      <w:hyperlink w:anchor="_Toc83597834" w:history="1">
         <w:r>
           <w:rPr>
             <w:rStyle w:val="Hyperlink"/>
@@ -1103,7 +1103,7 @@
             <w:noProof/>
             <w:webHidden/>
           </w:rPr>
-          <w:instrText xml:space="preserve"> PAGEREF _Toc83380034 \h </w:instrText>
+          <w:instrText xml:space="preserve"> PAGEREF _Toc83597834 \h </w:instrText>
         </w:r>
         <w:r>
           <w:rPr>
@@ -1136,12 +1136,81 @@
     </w:p>
     <w:p>
       <w:pPr>
+        <w:pStyle w:val="TOC1"/>
+        <w:tabs>
+          <w:tab w:val="right" w:pos="9350"/>
+        </w:tabs>
+        <w:rPr>
+          <w:rFonts w:eastAsiaTheme="minorEastAsia"/>
+          <w:noProof/>
+        </w:rPr>
+      </w:pPr>
+      <w:hyperlink w:anchor="_Toc83597835" w:history="1">
+        <w:r>
+          <w:rPr>
+            <w:rStyle w:val="Hyperlink"/>
+            <w:noProof/>
+          </w:rPr>
+          <w:t>Bibliography</w:t>
+        </w:r>
+        <w:r>
+          <w:rPr>
+            <w:noProof/>
+            <w:webHidden/>
+          </w:rPr>
+          <w:tab/>
+        </w:r>
+        <w:r>
+          <w:rPr>
+            <w:noProof/>
+            <w:webHidden/>
+          </w:rPr>
+          <w:fldChar w:fldCharType="begin"/>
+        </w:r>
+        <w:r>
+          <w:rPr>
+            <w:noProof/>
+            <w:webHidden/>
+          </w:rPr>
+          <w:instrText xml:space="preserve"> PAGEREF _Toc83597835 \h </w:instrText>
+        </w:r>
+        <w:r>
+          <w:rPr>
+            <w:noProof/>
+            <w:webHidden/>
+          </w:rPr>
+        </w:r>
+        <w:r>
+          <w:rPr>
+            <w:noProof/>
+            <w:webHidden/>
+          </w:rPr>
+          <w:fldChar w:fldCharType="separate"/>
+        </w:r>
+        <w:r>
+          <w:rPr>
+            <w:noProof/>
+            <w:webHidden/>
+          </w:rPr>
+          <w:t>14</w:t>
+        </w:r>
+        <w:r>
+          <w:rPr>
+            <w:noProof/>
+            <w:webHidden/>
+          </w:rPr>
+          <w:fldChar w:fldCharType="end"/>
+        </w:r>
+      </w:hyperlink>
+    </w:p>
+    <w:p>
+      <w:pPr>
         <w:pStyle w:val="Heading1"/>
       </w:pPr>
       <w:r>
         <w:fldChar w:fldCharType="end"/>
       </w:r>
-      <w:bookmarkStart w:id="0" w:name="_Toc83380025"/>
+      <w:bookmarkStart w:id="0" w:name="_Toc83597825"/>
       <w:r>
         <w:t>Class Design</w:t>
       </w:r>
@@ -1149,14 +1218,89 @@
     </w:p>
     <w:p>
       <w:r>
-        <w:t>When FS InfoCat gathers information about files, it stores that information in a local database. The user then has the option to synchronize it with a database that everyone shares. I have chosen to use GUID values for all primary keys, making the differences between the local and remote databases more easily reconcilable. In that way, I can use the same unique identifier in both databases to refer to the same entity. Furthermore, I won’t need to worry about either key sequence being out of order as they would tend to be with auto-incrementing numerical types.</w:t>
+        <w:t xml:space="preserve">When FS InfoCat gathers information about files, it stores </w:t>
+      </w:r>
+      <w:r>
+        <w:t>it</w:t>
+      </w:r>
+      <w:r>
+        <w:t xml:space="preserve"> in a local</w:t>
+      </w:r>
+      <w:r>
+        <w:t xml:space="preserve"> S</w:t>
+      </w:r>
+      <w:r>
+        <w:t>QL</w:t>
+      </w:r>
+      <w:r>
+        <w:t>ite</w:t>
+      </w:r>
+      <w:sdt>
+        <w:sdtPr>
+          <w:id w:val="-1841311757"/>
+          <w:citation/>
+        </w:sdtPr>
+        <w:sdtEndPr/>
+        <w:sdtContent>
+          <w:r>
+            <w:fldChar w:fldCharType="begin"/>
+          </w:r>
+          <w:r>
+            <w:instrText xml:space="preserve"> CITATION SQLite \l 1033 </w:instrText>
+          </w:r>
+          <w:r>
+            <w:fldChar w:fldCharType="separate"/>
+          </w:r>
+          <w:r>
+            <w:rPr>
+              <w:noProof/>
+            </w:rPr>
+            <w:t xml:space="preserve"> (SQLite, 2021)</w:t>
+          </w:r>
+          <w:r>
+            <w:fldChar w:fldCharType="end"/>
+          </w:r>
+        </w:sdtContent>
+      </w:sdt>
+      <w:r>
+        <w:t xml:space="preserve"> database. The user then has the option to synchronize it with a database that everyone shares. I have chosen to use GUID values for all primary keys, making the differences between the local and remote databases more easily reconcilable. In that way, I can use the same unique identifier in both databases to refer to the same entity. Furthermore, I won’t need to worry about either key sequence being out of order as they would tend to be with auto-incrementing numerical types</w:t>
+      </w:r>
+      <w:sdt>
+        <w:sdtPr>
+          <w:id w:val="-1182282973"/>
+          <w:citation/>
+        </w:sdtPr>
+        <w:sdtEndPr/>
+        <w:sdtContent>
+          <w:r>
+            <w:fldChar w:fldCharType="begin"/>
+          </w:r>
+          <w:r>
+            <w:instrText xml:space="preserve">CITATION SqlAutoInc \l 1033 </w:instrText>
+          </w:r>
+          <w:r>
+            <w:fldChar w:fldCharType="separate"/>
+          </w:r>
+          <w:r>
+            <w:rPr>
+              <w:noProof/>
+            </w:rPr>
+            <w:t xml:space="preserve"> (SQLite Autoincrement, 2021)</w:t>
+          </w:r>
+          <w:r>
+            <w:fldChar w:fldCharType="end"/>
+          </w:r>
+        </w:sdtContent>
+      </w:sdt>
+      <w:r>
+        <w:t>.</w:t>
       </w:r>
     </w:p>
     <w:p>
       <w:pPr>
         <w:pStyle w:val="Heading2"/>
       </w:pPr>
-      <w:bookmarkStart w:id="1" w:name="_Toc83380026"/>
+      <w:bookmarkStart w:id="1" w:name="_Toc83597826"/>
       <w:r>
         <w:t>Abstract Design Pattern</w:t>
       </w:r>
@@ -1170,10 +1314,16 @@
         <w:t xml:space="preserve"> </w:t>
       </w:r>
       <w:r>
-        <w:t xml:space="preserve">Since the application’s primary purpose is to collect information about files, I made the File entity central to the design, with many parent tables representing different aspects from which the user discovers other correlating facets. </w:t>
+        <w:t>Finally, s</w:t>
+      </w:r>
+      <w:r>
+        <w:t xml:space="preserve">ince the application’s primary purpose is to collect information about files, I made the File entity central to the design, with </w:t>
       </w:r>
       <w:r>
         <w:lastRenderedPageBreak/>
+        <w:t xml:space="preserve">many parent tables representing different aspects from which the user discovers other correlating facets. </w:t>
+      </w:r>
+      <w:r>
         <w:t>Figure 1</w:t>
       </w:r>
       <w:r>
@@ -1243,10 +1393,10 @@
         <w:fldChar w:fldCharType="begin"/>
       </w:r>
       <w:r>
-        <w:instrText xml:space="preserve"> SE</w:instrText>
-      </w:r>
-      <w:r>
-        <w:instrText xml:space="preserve">Q Figure \* ARABIC </w:instrText>
+        <w:instrText xml:space="preserve"> SEQ F</w:instrText>
+      </w:r>
+      <w:r>
+        <w:instrText xml:space="preserve">igure \* ARABIC </w:instrText>
       </w:r>
       <w:r>
         <w:fldChar w:fldCharType="separate"/>
@@ -1370,7 +1520,7 @@
       <w:pPr>
         <w:pStyle w:val="Heading2"/>
       </w:pPr>
-      <w:bookmarkStart w:id="2" w:name="_Toc83380027"/>
+      <w:bookmarkStart w:id="2" w:name="_Toc83597827"/>
       <w:r>
         <w:t>Hierarchical Structure Entity Types</w:t>
       </w:r>
@@ -1386,14 +1536,44 @@
       </w:r>
       <w:proofErr w:type="gramEnd"/>
       <w:r>
-        <w:t xml:space="preserve"> system types listed in the File Systems table. File system type names can vary, depending upon the host system type and version. When the application encounters a file system type that has never existed before, it automatically adds a new File System record and the new symbolic name. The mappings and display names can be clarified or corrected later without affecting other database relationships.</w:t>
+        <w:t xml:space="preserve"> system types</w:t>
+      </w:r>
+      <w:sdt>
+        <w:sdtPr>
+          <w:id w:val="754021604"/>
+          <w:citation/>
+        </w:sdtPr>
+        <w:sdtEndPr/>
+        <w:sdtContent>
+          <w:r>
+            <w:fldChar w:fldCharType="begin"/>
+          </w:r>
+          <w:r>
+            <w:instrText xml:space="preserve"> CITATION FsList \l 1033 </w:instrText>
+          </w:r>
+          <w:r>
+            <w:fldChar w:fldCharType="separate"/>
+          </w:r>
+          <w:r>
+            <w:rPr>
+              <w:noProof/>
+            </w:rPr>
+            <w:t xml:space="preserve"> (Wikipedia contributors, 2021)</w:t>
+          </w:r>
+          <w:r>
+            <w:fldChar w:fldCharType="end"/>
+          </w:r>
+        </w:sdtContent>
+      </w:sdt>
+      <w:r>
+        <w:t xml:space="preserve"> listed in the File Systems table. File system type names can vary, depending upon the host system type and version. When the application encounters a file system type that has never existed before, it automatically adds a new File System record and the new symbolic name. The mappings and display names can be clarified or corrected later without affecting other database relationships.</w:t>
       </w:r>
     </w:p>
     <w:p>
       <w:pPr>
         <w:pStyle w:val="Heading2"/>
       </w:pPr>
-      <w:bookmarkStart w:id="3" w:name="_Toc83380028"/>
+      <w:bookmarkStart w:id="3" w:name="_Toc83597828"/>
       <w:r>
         <w:t>Correlation Entity Types</w:t>
       </w:r>
@@ -1424,7 +1604,7 @@
       <w:pPr>
         <w:pStyle w:val="Heading2"/>
       </w:pPr>
-      <w:bookmarkStart w:id="4" w:name="_Toc83380029"/>
+      <w:bookmarkStart w:id="4" w:name="_Toc83597829"/>
       <w:r>
         <w:t>Other Entity Types</w:t>
       </w:r>
@@ -1450,7 +1630,7 @@
       <w:pPr>
         <w:pStyle w:val="Heading2"/>
       </w:pPr>
-      <w:bookmarkStart w:id="5" w:name="_Toc83380030"/>
+      <w:bookmarkStart w:id="5" w:name="_Toc83597830"/>
       <w:r>
         <w:t>Concrete Implementation</w:t>
       </w:r>
@@ -1487,7 +1667,7 @@
       <w:pPr>
         <w:pStyle w:val="Heading1"/>
       </w:pPr>
-      <w:bookmarkStart w:id="6" w:name="_Toc83380031"/>
+      <w:bookmarkStart w:id="6" w:name="_Toc83597831"/>
       <w:r>
         <w:lastRenderedPageBreak/>
         <w:t>Application Design</w:t>
@@ -1509,7 +1689,7 @@
       <w:pPr>
         <w:pStyle w:val="Heading2"/>
       </w:pPr>
-      <w:bookmarkStart w:id="7" w:name="_Toc83380032"/>
+      <w:bookmarkStart w:id="7" w:name="_Toc83597832"/>
       <w:r>
         <w:t>Byte-for-Byte Duplication Handling</w:t>
       </w:r>
@@ -1530,7 +1710,7 @@
       <w:pPr>
         <w:pStyle w:val="Heading2"/>
       </w:pPr>
-      <w:bookmarkStart w:id="8" w:name="_Toc83380033"/>
+      <w:bookmarkStart w:id="8" w:name="_Toc83597833"/>
       <w:r>
         <w:lastRenderedPageBreak/>
         <w:t>Alternate Correlative Listings</w:t>
@@ -1546,7 +1726,7 @@
       <w:pPr>
         <w:pStyle w:val="Heading1"/>
       </w:pPr>
-      <w:bookmarkStart w:id="9" w:name="_Toc83380034"/>
+      <w:bookmarkStart w:id="9" w:name="_Toc83597834"/>
       <w:r>
         <w:t>User Interface Design</w:t>
       </w:r>
@@ -1663,27 +1843,14 @@
                       <w:r>
                         <w:t xml:space="preserve">Figure </w:t>
                       </w:r>
-                      <w:r>
-                        <w:fldChar w:fldCharType="begin"/>
-                      </w:r>
-                      <w:r>
-                        <w:instrText xml:space="preserve"> SEQ Figure \* ARABIC </w:instrText>
-                      </w:r>
-                      <w:r>
-                        <w:fldChar w:fldCharType="separate"/>
-                      </w:r>
-                      <w:r>
-                        <w:rPr>
-                          <w:noProof/>
-                        </w:rPr>
-                        <w:t>3</w:t>
-                      </w:r>
-                      <w:r>
-                        <w:rPr>
-                          <w:noProof/>
-                        </w:rPr>
-                        <w:fldChar w:fldCharType="end"/>
-                      </w:r>
+                      <w:fldSimple w:instr=" SEQ Figure \* ARABIC ">
+                        <w:r>
+                          <w:rPr>
+                            <w:noProof/>
+                          </w:rPr>
+                          <w:t>3</w:t>
+                        </w:r>
+                      </w:fldSimple>
                       <w:r>
                         <w:t xml:space="preserve"> - Low Fidelity Wireframe of startup page</w:t>
                       </w:r>
@@ -2095,7 +2262,11 @@
           </mc:Choice>
           <mc:Fallback>
             <w:pict>
-              <v:shape w14:anchorId="4FE947E0" id="_x0000_s1027" type="#_x0000_t202" style="position:absolute;left:0;text-align:left;margin-left:414.55pt;margin-top:210.15pt;width:465.75pt;height:204.75pt;z-index:251659264;visibility:visible;mso-wrap-style:square;mso-width-percent:0;mso-height-percent:0;mso-wrap-distance-left:9pt;mso-wrap-distance-top:3.6pt;mso-wrap-distance-right:9pt;mso-wrap-distance-bottom:3.6pt;mso-position-horizontal:right;mso-position-horizontal-relative:margin;mso-position-vertical:absolute;mso-position-vertical-relative:text;mso-width-percent:0;mso-height-percent:0;mso-width-relative:margin;mso-height-relative:margin;v-text-anchor:top" o:gfxdata="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">
+              <v:shapetype w14:anchorId="4FE947E0" id="_x0000_t202" coordsize="21600,21600" o:spt="202" path="m,l,21600r21600,l21600,xe">
+                <v:stroke joinstyle="miter"/>
+                <v:path gradientshapeok="t" o:connecttype="rect"/>
+              </v:shapetype>
+              <v:shape id="_x0000_s1027" type="#_x0000_t202" style="position:absolute;left:0;text-align:left;margin-left:414.55pt;margin-top:210.15pt;width:465.75pt;height:204.75pt;z-index:251659264;visibility:visible;mso-wrap-style:square;mso-width-percent:0;mso-height-percent:0;mso-wrap-distance-left:9pt;mso-wrap-distance-top:3.6pt;mso-wrap-distance-right:9pt;mso-wrap-distance-bottom:3.6pt;mso-position-horizontal:right;mso-position-horizontal-relative:margin;mso-position-vertical:absolute;mso-position-vertical-relative:text;mso-width-percent:0;mso-height-percent:0;mso-width-relative:margin;mso-height-relative:margin;v-text-anchor:top" o:gfxdata="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">
                 <v:textbox>
                   <w:txbxContent>
                     <w:tbl>
@@ -2437,7 +2608,40 @@
         </mc:AlternateContent>
       </w:r>
       <w:r>
-        <w:t>FS InfoCat uses a page-based navigational system to navigate the application’s list views, detailed views, and editing forms. The main application window has a static menu bar at the top and a status bar at the bottom, with the dynamic page content in the middle region. I configured the application to load the listing of recent and upcoming scheduled crawls when the application starts up. I chose this as the initial page because it gives practical situational awareness of the recently completed crawls and those whose due dates are soon or overdue. From there, they can open one of the crawl configurations listed or navigate to other listings using the menu bar at the top.</w:t>
+        <w:t>FS InfoCat uses a page-based navigational</w:t>
+      </w:r>
+      <w:r>
+        <w:t xml:space="preserve"> system</w:t>
+      </w:r>
+      <w:sdt>
+        <w:sdtPr>
+          <w:id w:val="415839004"/>
+          <w:citation/>
+        </w:sdtPr>
+        <w:sdtEndPr/>
+        <w:sdtContent>
+          <w:r>
+            <w:fldChar w:fldCharType="begin"/>
+          </w:r>
+          <w:r>
+            <w:instrText xml:space="preserve"> CITATION WpfNav \l 1033 </w:instrText>
+          </w:r>
+          <w:r>
+            <w:fldChar w:fldCharType="separate"/>
+          </w:r>
+          <w:r>
+            <w:rPr>
+              <w:noProof/>
+            </w:rPr>
+            <w:t xml:space="preserve"> (De George, 2017)</w:t>
+          </w:r>
+          <w:r>
+            <w:fldChar w:fldCharType="end"/>
+          </w:r>
+        </w:sdtContent>
+      </w:sdt>
+      <w:r>
+        <w:t xml:space="preserve"> to navigate the application’s list views, detailed views, and editing forms. The main application window has a static menu bar at the top and a status bar at the bottom, with the dynamic page content in the middle region. I configured the application to load the listing of recent and upcoming scheduled crawls when the application starts up. I chose this as the initial page because it gives practical situational awareness of the recently completed crawls and those whose due dates are soon or overdue. From there, they can open one of the crawl configurations listed or navigate to other listings using the menu bar at the top.</w:t>
       </w:r>
       <w:r>
         <w:t xml:space="preserve"> Figures 3 and 4 show the low and high-fidelity wireframes of the listing mentioned above.</w:t>
@@ -2452,6 +2656,9 @@
         <w:keepNext/>
       </w:pPr>
       <w:r>
+        <w:rPr>
+          <w:noProof/>
+        </w:rPr>
         <w:lastRenderedPageBreak/>
         <w:drawing>
           <wp:inline distT="0" distB="0" distL="0" distR="0" wp14:anchorId="08C88AE2" wp14:editId="36A69368">
@@ -2501,10 +2708,7 @@
         <w:fldChar w:fldCharType="begin"/>
       </w:r>
       <w:r>
-        <w:instrText xml:space="preserve"> SEQ Figure \* AR</w:instrText>
-      </w:r>
-      <w:r>
-        <w:instrText xml:space="preserve">ABIC </w:instrText>
+        <w:instrText xml:space="preserve"> SEQ Figure \* ARABIC </w:instrText>
       </w:r>
       <w:r>
         <w:fldChar w:fldCharType="separate"/>
@@ -2550,10 +2754,13 @@
       </w:r>
       <w:proofErr w:type="gramEnd"/>
       <w:r>
-        <w:t xml:space="preserve"> the item listing pages for the application use the same general layout with expanding rows that contain action buttons relevant for the type of items in the list.</w:t>
-      </w:r>
-      <w:r>
-        <w:t xml:space="preserve"> The file listing page is depicted in figure 6 as an example.</w:t>
+        <w:t xml:space="preserve"> the item listing pages for the application use the same general layout with expanding rows that contain action buttons relevant </w:t>
+      </w:r>
+      <w:r>
+        <w:t>to</w:t>
+      </w:r>
+      <w:r>
+        <w:t xml:space="preserve"> the type of items in the list. The file listing page is depicted in figure 6 as an example.</w:t>
       </w:r>
     </w:p>
     <w:p>
@@ -2568,6 +2775,9 @@
         <w:t xml:space="preserve"> </w:t>
       </w:r>
       <w:r>
+        <w:rPr>
+          <w:noProof/>
+        </w:rPr>
         <w:drawing>
           <wp:inline distT="0" distB="0" distL="0" distR="0" wp14:anchorId="75D5F0BB" wp14:editId="3213F297">
             <wp:extent cx="5943600" cy="4060190"/>
@@ -2636,6 +2846,9 @@
         <w:keepNext/>
       </w:pPr>
       <w:r>
+        <w:rPr>
+          <w:noProof/>
+        </w:rPr>
         <w:drawing>
           <wp:inline distT="0" distB="0" distL="0" distR="0" wp14:anchorId="28FA4ADF" wp14:editId="0A02205A">
             <wp:extent cx="5943600" cy="3345180"/>
@@ -2703,7 +2916,13 @@
         <w:t xml:space="preserve">Additionally, all edit </w:t>
       </w:r>
       <w:r>
-        <w:t xml:space="preserve">pages have a consistent layout strategy where display names go at the top, configuration options are placed in the middle and long text fields, such as notes, are placed toward the bottom. Additionally, edit pages will have the save and cancel command buttons positioned at the lower-right corner. See figure </w:t>
+        <w:t>pages have a consistent layout strategy where display names go at the top, configuration options are placed in the middle</w:t>
+      </w:r>
+      <w:r>
+        <w:t>,</w:t>
+      </w:r>
+      <w:r>
+        <w:t xml:space="preserve"> and long text fields, such as notes, are placed toward the bottom. Additionally, edit pages will have the save and cancel command buttons positioned at the lower-right corner.</w:t>
       </w:r>
     </w:p>
     <w:p>
@@ -2795,6 +3014,9 @@
         <w:pStyle w:val="NoSpacing"/>
       </w:pPr>
       <w:r>
+        <w:rPr>
+          <w:noProof/>
+        </w:rPr>
         <w:drawing>
           <wp:inline distT="0" distB="0" distL="0" distR="0" wp14:anchorId="4B3AB0A5" wp14:editId="53EC54FA">
             <wp:extent cx="5943600" cy="2966720"/>
@@ -2848,7 +3070,13 @@
         </w:r>
       </w:fldSimple>
       <w:r>
-        <w:t xml:space="preserve"> - High Fidelity wireframe for edit page.</w:t>
+        <w:t xml:space="preserve"> - High Fidelity </w:t>
+      </w:r>
+      <w:r>
+        <w:t>rendering</w:t>
+      </w:r>
+      <w:r>
+        <w:t xml:space="preserve"> for edit page.</w:t>
       </w:r>
     </w:p>
     <w:p>
@@ -2865,6 +3093,9 @@
         <w:pStyle w:val="NoSpacing"/>
       </w:pPr>
       <w:r>
+        <w:rPr>
+          <w:noProof/>
+        </w:rPr>
         <w:drawing>
           <wp:inline distT="0" distB="0" distL="0" distR="0" wp14:anchorId="540ACDDF" wp14:editId="3D88C2DF">
             <wp:extent cx="3324689" cy="4134427"/>
@@ -2926,6 +3157,9 @@
         <w:pStyle w:val="NoSpacing"/>
       </w:pPr>
       <w:r>
+        <w:rPr>
+          <w:noProof/>
+        </w:rPr>
         <w:drawing>
           <wp:inline distT="0" distB="0" distL="0" distR="0" wp14:anchorId="3D16DEAF" wp14:editId="3169A555">
             <wp:extent cx="1771897" cy="1143160"/>
@@ -2987,6 +3221,9 @@
         <w:pStyle w:val="NoSpacing"/>
       </w:pPr>
       <w:r>
+        <w:rPr>
+          <w:noProof/>
+        </w:rPr>
         <w:drawing>
           <wp:inline distT="0" distB="0" distL="0" distR="0" wp14:anchorId="17E32C3A" wp14:editId="01247C6C">
             <wp:extent cx="2400635" cy="1305107"/>
@@ -3044,34 +3281,182 @@
         <w:t>- Groupings Dropdown Menu</w:t>
       </w:r>
     </w:p>
-    <w:p/>
-    <w:p/>
-    <w:p/>
-    <w:p/>
-    <w:p/>
-    <w:p/>
-    <w:p/>
-    <w:p/>
-    <w:p/>
-    <w:p/>
-    <w:p/>
-    <w:p/>
-    <w:p/>
-    <w:p/>
-    <w:p/>
-    <w:p/>
-    <w:p/>
-    <w:p/>
-    <w:p/>
-    <w:p/>
-    <w:p/>
-    <w:p/>
-    <w:p/>
-    <w:p/>
-    <w:p/>
-    <w:p/>
-    <w:p/>
-    <w:p/>
+    <w:p>
+      <w:pPr>
+        <w:spacing w:line="259" w:lineRule="auto"/>
+        <w:ind w:firstLine="0"/>
+      </w:pPr>
+      <w:r>
+        <w:br w:type="page"/>
+      </w:r>
+    </w:p>
+    <w:bookmarkStart w:id="10" w:name="_Toc83597835" w:displacedByCustomXml="next"/>
+    <w:sdt>
+      <w:sdtPr>
+        <w:rPr>
+          <w:rFonts w:asciiTheme="minorHAnsi" w:eastAsiaTheme="minorHAnsi" w:hAnsiTheme="minorHAnsi" w:cstheme="minorBidi"/>
+          <w:b w:val="0"/>
+          <w:sz w:val="22"/>
+          <w:szCs w:val="22"/>
+        </w:rPr>
+        <w:id w:val="1543332312"/>
+        <w:docPartObj>
+          <w:docPartGallery w:val="Bibliographies"/>
+          <w:docPartUnique/>
+        </w:docPartObj>
+      </w:sdtPr>
+      <w:sdtEndPr/>
+      <w:sdtContent>
+        <w:p>
+          <w:pPr>
+            <w:pStyle w:val="Heading1"/>
+          </w:pPr>
+          <w:r>
+            <w:t>Bibliography</w:t>
+          </w:r>
+          <w:bookmarkEnd w:id="10"/>
+        </w:p>
+        <w:sdt>
+          <w:sdtPr>
+            <w:id w:val="111145805"/>
+            <w:bibliography/>
+          </w:sdtPr>
+          <w:sdtEndPr/>
+          <w:sdtContent>
+            <w:p>
+              <w:pPr>
+                <w:pStyle w:val="Bibliography"/>
+                <w:ind w:left="720" w:hanging="720"/>
+                <w:rPr>
+                  <w:noProof/>
+                  <w:sz w:val="24"/>
+                  <w:szCs w:val="24"/>
+                </w:rPr>
+              </w:pPr>
+              <w:r>
+                <w:fldChar w:fldCharType="begin"/>
+              </w:r>
+              <w:r>
+                <w:instrText xml:space="preserve"> BIBLIOGRAPHY </w:instrText>
+              </w:r>
+              <w:r>
+                <w:fldChar w:fldCharType="separate"/>
+              </w:r>
+              <w:r>
+                <w:rPr>
+                  <w:noProof/>
+                </w:rPr>
+                <w:t xml:space="preserve">De George, A. (2017, March 30). </w:t>
+              </w:r>
+              <w:r>
+                <w:rPr>
+                  <w:i/>
+                  <w:iCs/>
+                  <w:noProof/>
+                </w:rPr>
+                <w:t>Navigation Overview</w:t>
+              </w:r>
+              <w:r>
+                <w:rPr>
+                  <w:noProof/>
+                </w:rPr>
+                <w:t>. Retrieved from Microsoft Docs: https://docs.microsoft.com/en-us/dotnet/desktop/wpf/app-development/navigation-overview?view=netframeworkdesktop-4.8</w:t>
+              </w:r>
+            </w:p>
+            <w:p>
+              <w:pPr>
+                <w:pStyle w:val="Bibliography"/>
+                <w:ind w:left="720" w:hanging="720"/>
+                <w:rPr>
+                  <w:noProof/>
+                </w:rPr>
+              </w:pPr>
+              <w:r>
+                <w:rPr>
+                  <w:i/>
+                  <w:iCs/>
+                  <w:noProof/>
+                </w:rPr>
+                <w:t>SQLite</w:t>
+              </w:r>
+              <w:r>
+                <w:rPr>
+                  <w:noProof/>
+                </w:rPr>
+                <w:t>. (2021, June 18). Retrieved from SQLite: https://www.sqlite.org/</w:t>
+              </w:r>
+            </w:p>
+            <w:p>
+              <w:pPr>
+                <w:pStyle w:val="Bibliography"/>
+                <w:ind w:left="720" w:hanging="720"/>
+                <w:rPr>
+                  <w:noProof/>
+                </w:rPr>
+              </w:pPr>
+              <w:r>
+                <w:rPr>
+                  <w:i/>
+                  <w:iCs/>
+                  <w:noProof/>
+                </w:rPr>
+                <w:t>SQLite Autoincrement</w:t>
+              </w:r>
+              <w:r>
+                <w:rPr>
+                  <w:noProof/>
+                </w:rPr>
+                <w:t>. (2021, June 18). Retrieved from SQLite: https://www.sqlite.org/autoinc.html</w:t>
+              </w:r>
+            </w:p>
+            <w:p>
+              <w:pPr>
+                <w:pStyle w:val="Bibliography"/>
+                <w:ind w:left="720" w:hanging="720"/>
+                <w:rPr>
+                  <w:noProof/>
+                </w:rPr>
+              </w:pPr>
+              <w:r>
+                <w:rPr>
+                  <w:noProof/>
+                </w:rPr>
+                <w:t xml:space="preserve">Wikipedia contributors. (2021, Sept 16). </w:t>
+              </w:r>
+              <w:r>
+                <w:rPr>
+                  <w:i/>
+                  <w:iCs/>
+                  <w:noProof/>
+                </w:rPr>
+                <w:t>List of file systems</w:t>
+              </w:r>
+              <w:r>
+                <w:rPr>
+                  <w:noProof/>
+                </w:rPr>
+                <w:t>. Retrieved from Wikipedia, The Free Encyclopedia: https://en.wikipedia.org/wiki/List_of_file_systems</w:t>
+              </w:r>
+            </w:p>
+            <w:p>
+              <w:r>
+                <w:rPr>
+                  <w:b/>
+                  <w:bCs/>
+                  <w:noProof/>
+                </w:rPr>
+                <w:fldChar w:fldCharType="end"/>
+              </w:r>
+            </w:p>
+          </w:sdtContent>
+        </w:sdt>
+      </w:sdtContent>
+    </w:sdt>
+    <w:p>
+      <w:pPr>
+        <w:ind w:firstLine="0"/>
+      </w:pPr>
+    </w:p>
     <w:sectPr>
       <w:headerReference w:type="default" r:id="rId22"/>
       <w:footerReference w:type="default" r:id="rId23"/>
@@ -4618,6 +5003,14 @@
       <w:spacing w:after="0" w:line="240" w:lineRule="auto"/>
     </w:pPr>
   </w:style>
+  <w:style w:type="paragraph" w:styleId="Bibliography">
+    <w:name w:val="Bibliography"/>
+    <w:basedOn w:val="Normal"/>
+    <w:next w:val="Normal"/>
+    <w:uiPriority w:val="37"/>
+    <w:unhideWhenUsed/>
+    <w:rsid w:val="00424073"/>
+  </w:style>
 </w:styles>
 </file>
 
@@ -4917,11 +5310,75 @@
 </file>
 
 <file path=customXml/item1.xml><?xml version="1.0" encoding="utf-8"?>
-<b:Sources xmlns:b="http://schemas.openxmlformats.org/officeDocument/2006/bibliography" xmlns="http://schemas.openxmlformats.org/officeDocument/2006/bibliography" SelectedStyle="\APASixthEditionOfficeOnline.xsl" StyleName="APA" Version="6"/>
+<b:Sources xmlns:b="http://schemas.openxmlformats.org/officeDocument/2006/bibliography" xmlns="http://schemas.openxmlformats.org/officeDocument/2006/bibliography" SelectedStyle="\APASixthEditionOfficeOnline.xsl" StyleName="APA" Version="6">
+  <b:Source>
+    <b:Tag>SQLite</b:Tag>
+    <b:SourceType>InternetSite</b:SourceType>
+    <b:Guid>{DD54CB22-E31C-4373-B51A-1FB96D09BD5C}</b:Guid>
+    <b:Title>SQLite</b:Title>
+    <b:InternetSiteTitle>SQLite</b:InternetSiteTitle>
+    <b:Year>2021</b:Year>
+    <b:Month>June</b:Month>
+    <b:Day>18</b:Day>
+    <b:URL>https://www.sqlite.org/</b:URL>
+    <b:RefOrder>1</b:RefOrder>
+  </b:Source>
+  <b:Source>
+    <b:Tag>SqlAutoInc</b:Tag>
+    <b:SourceType>InternetSite</b:SourceType>
+    <b:Guid>{4BC37A87-A976-466D-AB72-5A1AACEE75B4}</b:Guid>
+    <b:Title>SQLite Autoincrement</b:Title>
+    <b:InternetSiteTitle>SQLite</b:InternetSiteTitle>
+    <b:URL>https://www.sqlite.org/autoinc.html</b:URL>
+    <b:Year>2021</b:Year>
+    <b:Month>June</b:Month>
+    <b:Day>18</b:Day>
+    <b:RefOrder>2</b:RefOrder>
+  </b:Source>
+  <b:Source>
+    <b:Tag>FsList</b:Tag>
+    <b:SourceType>InternetSite</b:SourceType>
+    <b:Guid>{C7712D57-0755-4428-88B2-D6AD35F3E49A}</b:Guid>
+    <b:Author>
+      <b:Author>
+        <b:Corporate>Wikipedia contributors</b:Corporate>
+      </b:Author>
+    </b:Author>
+    <b:Title>List of file systems</b:Title>
+    <b:InternetSiteTitle>Wikipedia, The Free Encyclopedia</b:InternetSiteTitle>
+    <b:Year>2021</b:Year>
+    <b:Month>Sept</b:Month>
+    <b:Day>16</b:Day>
+    <b:URL>https://en.wikipedia.org/wiki/List_of_file_systems</b:URL>
+    <b:RefOrder>3</b:RefOrder>
+  </b:Source>
+  <b:Source>
+    <b:Tag>WpfNav</b:Tag>
+    <b:SourceType>InternetSite</b:SourceType>
+    <b:Guid>{2E8ACBE8-CB34-4832-805A-4C2890EDA02D}</b:Guid>
+    <b:Author>
+      <b:Author>
+        <b:NameList>
+          <b:Person>
+            <b:Last>De George</b:Last>
+            <b:First>Andy</b:First>
+          </b:Person>
+        </b:NameList>
+      </b:Author>
+    </b:Author>
+    <b:Title>Navigation Overview</b:Title>
+    <b:InternetSiteTitle>Microsoft Docs</b:InternetSiteTitle>
+    <b:Year>2017</b:Year>
+    <b:Month>March</b:Month>
+    <b:Day>30</b:Day>
+    <b:URL>https://docs.microsoft.com/en-us/dotnet/desktop/wpf/app-development/navigation-overview?view=netframeworkdesktop-4.8</b:URL>
+    <b:RefOrder>4</b:RefOrder>
+  </b:Source>
+</b:Sources>
 </file>
 
 <file path=customXml/itemProps1.xml><?xml version="1.0" encoding="utf-8"?>
-<ds:datastoreItem xmlns:ds="http://schemas.openxmlformats.org/officeDocument/2006/customXml" ds:itemID="{ECEA4F31-0127-42CE-A5DD-3E0C4217B607}">
+<ds:datastoreItem xmlns:ds="http://schemas.openxmlformats.org/officeDocument/2006/customXml" ds:itemID="{A0E72593-C479-4F3C-B30C-680253DFB578}">
   <ds:schemaRefs>
     <ds:schemaRef ds:uri="http://schemas.openxmlformats.org/officeDocument/2006/bibliography"/>
   </ds:schemaRefs>

</xml_diff>